<commit_message>
Zadní strany pro circus + EN varianta ke stažení
</commit_message>
<xml_diff>
--- a/static/games/circus/cmzc-navod.docx
+++ b/static/games/circus/cmzc-navod.docx
@@ -5,7 +5,6 @@
     <w:p>
       <w:pPr>
         <w:pStyle w:val="Nadpis1"/>
-        <w:jc w:val="both"/>
       </w:pPr>
       <w:proofErr w:type="spellStart"/>
       <w:r>
@@ -21,92 +20,90 @@
       </w:r>
       <w:proofErr w:type="spellEnd"/>
       <w:r>
-        <w:t xml:space="preserve"> – návod k vytištění</w:t>
+        <w:t xml:space="preserve"> – návod k vytištění </w:t>
       </w:r>
     </w:p>
     <w:p>
       <w:pPr>
-        <w:jc w:val="both"/>
-      </w:pPr>
+        <w:pStyle w:val="Nadpis2"/>
+      </w:pPr>
+      <w:r>
+        <w:t xml:space="preserve">Tisk karet </w:t>
+      </w:r>
     </w:p>
     <w:p>
-      <w:pPr>
-        <w:pStyle w:val="Nadpis2"/>
-        <w:jc w:val="both"/>
-      </w:pPr>
-      <w:r>
-        <w:t>Tisk karet</w:t>
+      <w:r>
+        <w:t xml:space="preserve">Karty pro tisk se nachází ve dvou souborech s odlišnou orientací – </w:t>
+      </w:r>
+      <w:r>
+        <w:t xml:space="preserve">cmzc-vertical.pdf </w:t>
+      </w:r>
+      <w:r>
+        <w:t xml:space="preserve">na výšku a </w:t>
+      </w:r>
+      <w:r>
+        <w:t>cmzc-horizontal.pdf</w:t>
+      </w:r>
+      <w:r>
+        <w:t xml:space="preserve"> na šířku. Karty doporučujeme tisknout na tvrdý karton A4 (od 200, ideálně 300 g/m2) bez měřítka (zachovat původní velikost). V případě oboustranné varianty </w:t>
+      </w:r>
+      <w:r>
+        <w:t xml:space="preserve">(s </w:t>
+      </w:r>
+      <w:proofErr w:type="gramStart"/>
+      <w:r>
+        <w:t>příponou -</w:t>
+      </w:r>
+      <w:proofErr w:type="spellStart"/>
+      <w:r>
+        <w:t>bg</w:t>
+      </w:r>
+      <w:proofErr w:type="spellEnd"/>
+      <w:proofErr w:type="gramEnd"/>
+      <w:r>
+        <w:t xml:space="preserve">) </w:t>
+      </w:r>
+      <w:r>
+        <w:t xml:space="preserve">zvolte pro oba soubory variantu (preferovanou většinou tiskáren) otáčet po delší straně. </w:t>
       </w:r>
     </w:p>
     <w:p>
       <w:pPr>
-        <w:jc w:val="both"/>
-      </w:pPr>
-      <w:r>
-        <w:t xml:space="preserve">Karty pro tisk se nachází ve dvou souborech s odlišnou orientací – jeden je na výšku a druhý na šířku. </w:t>
-      </w:r>
-      <w:r>
-        <w:t xml:space="preserve">Karty doporučujeme tisknout na tvrdý karton A4 (od 200, ideálně 300 g/m2) bez měřítka (zachovat původní velikost). V případě oboustranné varianty zvolte pro oba soubory variantu </w:t>
-      </w:r>
-      <w:r>
-        <w:t>(preferovanou většinou tiskáren)</w:t>
-      </w:r>
-      <w:r>
-        <w:t xml:space="preserve"> </w:t>
-      </w:r>
-      <w:r>
-        <w:t>otáčet po delší straně.</w:t>
+        <w:pStyle w:val="Nadpis2"/>
+      </w:pPr>
+      <w:r>
+        <w:t xml:space="preserve">Další herní komponenty </w:t>
       </w:r>
     </w:p>
     <w:p>
-      <w:pPr>
-        <w:pStyle w:val="Nadpis2"/>
-        <w:jc w:val="both"/>
-      </w:pPr>
-      <w:r>
-        <w:t>Další herní komponenty</w:t>
+      <w:r>
+        <w:t xml:space="preserve">Pro samotné hraní doporučujeme vytisknout i přiložená pravidla a dále jsou pak ještě třeba kostky a žetony. </w:t>
       </w:r>
     </w:p>
     <w:p>
-      <w:r>
-        <w:t xml:space="preserve">Pro samotné hraní </w:t>
-      </w:r>
-      <w:r>
-        <w:t xml:space="preserve">doporučujeme vytisknout i přiložená pravidla a dále </w:t>
-      </w:r>
-      <w:r>
-        <w:t>jsou pak ještě třeba kostky a žetony.</w:t>
+      <w:pPr>
+        <w:pStyle w:val="Nadpis2"/>
+      </w:pPr>
+      <w:r>
+        <w:t xml:space="preserve">Žetony </w:t>
       </w:r>
     </w:p>
     <w:p>
-      <w:pPr>
-        <w:pStyle w:val="Nadpis2"/>
-      </w:pPr>
-      <w:r>
-        <w:t>Žetony</w:t>
+      <w:r>
+        <w:t xml:space="preserve">Jako žetony lze použít drobné mince nebo jakékoliv jiné obdobné předměty, kterých by mělo během hry stačit cca 10. </w:t>
       </w:r>
     </w:p>
     <w:p>
-      <w:r>
-        <w:t xml:space="preserve">Jako žetony lze použít drobné mince nebo jakékoliv jiné obdobné předměty, </w:t>
-      </w:r>
-      <w:bookmarkStart w:id="0" w:name="_GoBack"/>
-      <w:bookmarkEnd w:id="0"/>
-      <w:r>
-        <w:t>kterých by mělo během hry stačit cca 10.</w:t>
+      <w:pPr>
+        <w:pStyle w:val="Nadpis2"/>
+      </w:pPr>
+      <w:r>
+        <w:t xml:space="preserve">Kostky </w:t>
       </w:r>
     </w:p>
     <w:p>
-      <w:pPr>
-        <w:pStyle w:val="Nadpis2"/>
-      </w:pPr>
-      <w:r>
-        <w:t>Kostky</w:t>
-      </w:r>
-    </w:p>
-    <w:p>
-      <w:r>
-        <w:t xml:space="preserve">Pro hru budete potřebovat šest klasických šestistěnných kostek s příslušnými </w:t>
+      <w:r>
+        <w:t xml:space="preserve">Pro hru budete potřebovat šest klasických šestistěnných kostek s příslušnými </w:t>
       </w:r>
       <w:proofErr w:type="spellStart"/>
       <w:r>
@@ -114,7 +111,7 @@
       </w:r>
       <w:proofErr w:type="spellEnd"/>
       <w:r>
-        <w:t>. Pro jejich opatření existují aktuálně tyto možnosti:</w:t>
+        <w:t xml:space="preserve">. Pro jejich opatření existují aktuálně tyto možnosti: </w:t>
       </w:r>
     </w:p>
     <w:p>
@@ -134,19 +131,7 @@
       </w:r>
       <w:proofErr w:type="spellEnd"/>
       <w:r>
-        <w:t>: 1 – epický úspěch, 2 – dvojitý úspěch, 3- úspěch, 4 – nuda, 5 – neúspěch, 6 – tragický neú</w:t>
-      </w:r>
-      <w:r>
-        <w:t>s</w:t>
-      </w:r>
-      <w:r>
-        <w:t>p</w:t>
-      </w:r>
-      <w:r>
-        <w:t>ě</w:t>
-      </w:r>
-      <w:r>
-        <w:t>ch</w:t>
+        <w:t xml:space="preserve">: 1 – epický úspěch, 2 – dvojitý úspěch, 3- úspěch, 4 – nuda, 5 – neúspěch, 6 – tragický neúspěch </w:t>
       </w:r>
     </w:p>
     <w:p>
@@ -166,13 +151,7 @@
       </w:r>
       <w:proofErr w:type="spellEnd"/>
       <w:r>
-        <w:t xml:space="preserve"> na ně </w:t>
-      </w:r>
-      <w:r>
-        <w:t>překreslit</w:t>
-      </w:r>
-      <w:r>
-        <w:t xml:space="preserve"> fixou nebo strany kostky oblepit nálepkami</w:t>
+        <w:t xml:space="preserve"> na ně překreslit fixou nebo strany kostky oblepit nálepkami </w:t>
       </w:r>
     </w:p>
     <w:p>
@@ -184,24 +163,7 @@
         </w:numPr>
       </w:pPr>
       <w:r>
-        <w:t xml:space="preserve">Pořídit si </w:t>
-      </w:r>
-      <w:hyperlink r:id="rId5" w:history="1">
-        <w:r>
-          <w:rPr>
-            <w:rStyle w:val="Hypertextovodkaz"/>
-          </w:rPr>
-          <w:t>hrací</w:t>
-        </w:r>
-        <w:r>
-          <w:rPr>
-            <w:rStyle w:val="Hypertextovodkaz"/>
-          </w:rPr>
-          <w:t xml:space="preserve"> kostky bez potisku</w:t>
-        </w:r>
-      </w:hyperlink>
-      <w:r>
-        <w:t xml:space="preserve"> a </w:t>
+        <w:t xml:space="preserve">Pořídit si hrací kostky bez potisku a </w:t>
       </w:r>
       <w:proofErr w:type="spellStart"/>
       <w:r>
@@ -209,7 +171,7 @@
       </w:r>
       <w:proofErr w:type="spellEnd"/>
       <w:r>
-        <w:t xml:space="preserve"> na ně nakreslit (prázdné kostky se dají objednat v některých obchodech s deskovými hrami)</w:t>
+        <w:t xml:space="preserve"> na ně nakreslit (prázdné kostky se dají objednat v některých obchodech s deskovými hrami) </w:t>
       </w:r>
     </w:p>
     <w:p>
@@ -231,7 +193,7 @@
       <w:r>
         <w:t xml:space="preserve"> např. přes kontaktní formulář na adrese </w:t>
       </w:r>
-      <w:hyperlink r:id="rId6" w:history="1">
+      <w:hyperlink r:id="rId5" w:history="1">
         <w:r>
           <w:rPr>
             <w:rStyle w:val="Hypertextovodkaz"/>
@@ -240,20 +202,15 @@
         </w:r>
       </w:hyperlink>
       <w:r>
-        <w:t xml:space="preserve"> - cena v</w:t>
-      </w:r>
-      <w:r>
-        <w:t>y</w:t>
-      </w:r>
-      <w:r>
-        <w:t>robených kostek vychází na cca 150,- Kč</w:t>
+        <w:t xml:space="preserve"> - </w:t>
+      </w:r>
+      <w:bookmarkStart w:id="0" w:name="_GoBack"/>
+      <w:bookmarkEnd w:id="0"/>
+      <w:r>
+        <w:t xml:space="preserve">cena vyrobených kostek vychází na cca 150,- Kč </w:t>
       </w:r>
     </w:p>
-    <w:p>
-      <w:pPr>
-        <w:jc w:val="both"/>
-      </w:pPr>
-    </w:p>
+    <w:p/>
     <w:sectPr>
       <w:pgSz w:w="11906" w:h="16838"/>
       <w:pgMar w:top="1417" w:right="1417" w:bottom="1417" w:left="1417" w:header="708" w:footer="708" w:gutter="0"/>
@@ -267,9 +224,9 @@
 <file path=word/numbering.xml><?xml version="1.0" encoding="utf-8"?>
 <w:numbering xmlns:wpc="http://schemas.microsoft.com/office/word/2010/wordprocessingCanvas" xmlns:cx="http://schemas.microsoft.com/office/drawing/2014/chartex" xmlns:cx1="http://schemas.microsoft.com/office/drawing/2015/9/8/chartex" xmlns:cx2="http://schemas.microsoft.com/office/drawing/2015/10/21/chartex" xmlns:cx3="http://schemas.microsoft.com/office/drawing/2016/5/9/chartex" xmlns:cx4="http://schemas.microsoft.com/office/drawing/2016/5/10/chartex" xmlns:cx5="http://schemas.microsoft.com/office/drawing/2016/5/11/chartex" xmlns:cx6="http://schemas.microsoft.com/office/drawing/2016/5/12/chartex" xmlns:cx7="http://schemas.microsoft.com/office/drawing/2016/5/13/chartex" xmlns:cx8="http://schemas.microsoft.com/office/drawing/2016/5/14/chartex" xmlns:mc="http://schemas.openxmlformats.org/markup-compatibility/2006" xmlns:aink="http://schemas.microsoft.com/office/drawing/2016/ink" xmlns:am3d="http://schemas.microsoft.com/office/drawing/2017/model3d" xmlns:o="urn:schemas-microsoft-com:office:office" xmlns:r="http://schemas.openxmlformats.org/officeDocument/2006/relationships" xmlns:m="http://schemas.openxmlformats.org/officeDocument/2006/math" xmlns:v="urn:schemas-microsoft-com:vml" xmlns:wp14="http://schemas.microsoft.com/office/word/2010/wordprocessingDrawing" xmlns:wp="http://schemas.openxmlformats.org/drawingml/2006/wordprocessingDrawing" xmlns:w10="urn:schemas-microsoft-com:office:word" xmlns:w="http://schemas.openxmlformats.org/wordprocessingml/2006/main" xmlns:w14="http://schemas.microsoft.com/office/word/2010/wordml" xmlns:w15="http://schemas.microsoft.com/office/word/2012/wordml" xmlns:w16cid="http://schemas.microsoft.com/office/word/2016/wordml/cid" xmlns:w16se="http://schemas.microsoft.com/office/word/2015/wordml/symex" xmlns:wpg="http://schemas.microsoft.com/office/word/2010/wordprocessingGroup" xmlns:wpi="http://schemas.microsoft.com/office/word/2010/wordprocessingInk" xmlns:wne="http://schemas.microsoft.com/office/word/2006/wordml" xmlns:wps="http://schemas.microsoft.com/office/word/2010/wordprocessingShape" mc:Ignorable="w14 w15 w16se w16cid wp14">
   <w:abstractNum w:abstractNumId="0" w15:restartNumberingAfterBreak="0">
-    <w:nsid w:val="29832F64"/>
+    <w:nsid w:val="31A00DCD"/>
     <w:multiLevelType w:val="hybridMultilevel"/>
-    <w:tmpl w:val="9F749C5E"/>
+    <w:tmpl w:val="4CE4559A"/>
     <w:lvl w:ilvl="0" w:tplc="04050001">
       <w:start w:val="1"/>
       <w:numFmt w:val="bullet"/>

</xml_diff>

<commit_message>
CMZC english instructions and rules
</commit_message>
<xml_diff>
--- a/static/games/circus/cmzc-navod.docx
+++ b/static/games/circus/cmzc-navod.docx
@@ -5,113 +5,303 @@
     <w:p>
       <w:pPr>
         <w:pStyle w:val="Nadpis1"/>
-      </w:pPr>
-      <w:proofErr w:type="spellStart"/>
-      <w:r>
-        <w:t>Cyborg</w:t>
-      </w:r>
-      <w:proofErr w:type="spellEnd"/>
-      <w:r>
-        <w:t xml:space="preserve"> Mutant Zombie </w:t>
-      </w:r>
-      <w:proofErr w:type="spellStart"/>
-      <w:r>
-        <w:t>Circus</w:t>
-      </w:r>
-      <w:proofErr w:type="spellEnd"/>
-      <w:r>
-        <w:t xml:space="preserve"> – návod k vytištění </w:t>
+        <w:rPr>
+          <w:lang w:val="en-US"/>
+        </w:rPr>
+      </w:pPr>
+      <w:r>
+        <w:rPr>
+          <w:lang w:val="en-US"/>
+        </w:rPr>
+        <w:t xml:space="preserve">Cyborg Mutant Zombie Circus – </w:t>
+      </w:r>
+      <w:r>
+        <w:rPr>
+          <w:lang w:val="en-US"/>
+        </w:rPr>
+        <w:t>print instructions</w:t>
+      </w:r>
+      <w:r>
+        <w:rPr>
+          <w:lang w:val="en-US"/>
+        </w:rPr>
+        <w:t xml:space="preserve"> </w:t>
       </w:r>
     </w:p>
     <w:p>
       <w:pPr>
         <w:pStyle w:val="Nadpis2"/>
-      </w:pPr>
-      <w:r>
-        <w:t xml:space="preserve">Tisk karet </w:t>
-      </w:r>
+        <w:rPr>
+          <w:lang w:val="en-US"/>
+        </w:rPr>
+      </w:pPr>
+      <w:r>
+        <w:rPr>
+          <w:lang w:val="en-US"/>
+        </w:rPr>
+        <w:t>Printing cards</w:t>
+      </w:r>
+      <w:r>
+        <w:rPr>
+          <w:lang w:val="en-US"/>
+        </w:rPr>
+        <w:t xml:space="preserve"> </w:t>
+      </w:r>
+      <w:bookmarkStart w:id="0" w:name="_GoBack"/>
+      <w:r>
+        <w:rPr>
+          <w:lang w:val="en-US"/>
+        </w:rPr>
+        <w:t> </w:t>
+      </w:r>
+      <w:bookmarkEnd w:id="0"/>
     </w:p>
     <w:p>
-      <w:r>
-        <w:t xml:space="preserve">Karty pro tisk se nachází ve dvou souborech s odlišnou orientací – </w:t>
-      </w:r>
-      <w:r>
-        <w:t xml:space="preserve">cmzc-vertical.pdf </w:t>
-      </w:r>
-      <w:r>
-        <w:t xml:space="preserve">na výšku a </w:t>
-      </w:r>
-      <w:r>
-        <w:t>cmzc-horizontal.pdf</w:t>
-      </w:r>
-      <w:r>
-        <w:t xml:space="preserve"> na šířku. Karty doporučujeme tisknout na tvrdý karton A4 (od 200, ideálně 300 g/m2) bez měřítka (zachovat původní velikost). V případě oboustranné varianty </w:t>
-      </w:r>
-      <w:r>
-        <w:t xml:space="preserve">(s </w:t>
+      <w:pPr>
+        <w:rPr>
+          <w:lang w:val="en-US"/>
+        </w:rPr>
+      </w:pPr>
+      <w:r>
+        <w:rPr>
+          <w:lang w:val="en-US"/>
+        </w:rPr>
+        <w:t xml:space="preserve">Files with cards to print are in two separate PDF files with different orientation </w:t>
+      </w:r>
+      <w:r>
+        <w:rPr>
+          <w:lang w:val="en-US"/>
+        </w:rPr>
+        <w:t xml:space="preserve">– cmzc-vertical.pdf </w:t>
+      </w:r>
+      <w:r>
+        <w:rPr>
+          <w:lang w:val="en-US"/>
+        </w:rPr>
+        <w:t xml:space="preserve">(portrait) and </w:t>
+      </w:r>
+      <w:r>
+        <w:rPr>
+          <w:lang w:val="en-US"/>
+        </w:rPr>
+        <w:t xml:space="preserve">cmzc-horizontal.pdf </w:t>
+      </w:r>
+      <w:r>
+        <w:rPr>
+          <w:lang w:val="en-US"/>
+        </w:rPr>
+        <w:t xml:space="preserve">(landscape). We recommend printing on </w:t>
+      </w:r>
+      <w:r>
+        <w:rPr>
+          <w:lang w:val="en-US"/>
+        </w:rPr>
+        <w:t xml:space="preserve">A4 </w:t>
+      </w:r>
+      <w:r>
+        <w:rPr>
+          <w:lang w:val="en-US"/>
+        </w:rPr>
+        <w:t xml:space="preserve">cardboard </w:t>
+      </w:r>
+      <w:r>
+        <w:rPr>
+          <w:lang w:val="en-US"/>
+        </w:rPr>
+        <w:t>(</w:t>
+      </w:r>
+      <w:r>
+        <w:rPr>
+          <w:lang w:val="en-US"/>
+        </w:rPr>
+        <w:t>up from</w:t>
+      </w:r>
+      <w:r>
+        <w:rPr>
+          <w:lang w:val="en-US"/>
+        </w:rPr>
+        <w:t xml:space="preserve"> 200, </w:t>
+      </w:r>
+      <w:r>
+        <w:rPr>
+          <w:lang w:val="en-US"/>
+        </w:rPr>
+        <w:t xml:space="preserve">ideally </w:t>
+      </w:r>
+      <w:r>
+        <w:rPr>
+          <w:lang w:val="en-US"/>
+        </w:rPr>
+        <w:t xml:space="preserve">300 g/m2) </w:t>
+      </w:r>
+      <w:r>
+        <w:rPr>
+          <w:lang w:val="en-US"/>
+        </w:rPr>
+        <w:t>without scaling (keep original size</w:t>
+      </w:r>
+      <w:r>
+        <w:rPr>
+          <w:lang w:val="en-US"/>
+        </w:rPr>
+        <w:t>).</w:t>
+      </w:r>
+      <w:r>
+        <w:rPr>
+          <w:lang w:val="en-US"/>
+        </w:rPr>
+        <w:t xml:space="preserve"> </w:t>
       </w:r>
       <w:proofErr w:type="gramStart"/>
       <w:r>
-        <w:t>příponou -</w:t>
-      </w:r>
-      <w:proofErr w:type="spellStart"/>
-      <w:r>
-        <w:t>bg</w:t>
-      </w:r>
-      <w:proofErr w:type="spellEnd"/>
+        <w:rPr>
+          <w:lang w:val="en-US"/>
+        </w:rPr>
+        <w:t>Therefore</w:t>
+      </w:r>
       <w:proofErr w:type="gramEnd"/>
       <w:r>
-        <w:t xml:space="preserve">) </w:t>
-      </w:r>
-      <w:r>
-        <w:t xml:space="preserve">zvolte pro oba soubory variantu (preferovanou většinou tiskáren) otáčet po delší straně. </w:t>
+        <w:rPr>
+          <w:lang w:val="en-US"/>
+        </w:rPr>
+        <w:t xml:space="preserve"> you can use small card sleeves (44x68mm) for the cards.</w:t>
+      </w:r>
+      <w:r>
+        <w:rPr>
+          <w:lang w:val="en-US"/>
+        </w:rPr>
+        <w:t xml:space="preserve"> </w:t>
+      </w:r>
+      <w:r>
+        <w:rPr>
+          <w:lang w:val="en-US"/>
+        </w:rPr>
+        <w:t>When printing from both sides of paper, use turning according the long side of paper (default option on most printers).</w:t>
+      </w:r>
+      <w:r>
+        <w:rPr>
+          <w:lang w:val="en-US"/>
+        </w:rPr>
+        <w:t xml:space="preserve"> </w:t>
       </w:r>
     </w:p>
     <w:p>
       <w:pPr>
         <w:pStyle w:val="Nadpis2"/>
-      </w:pPr>
-      <w:r>
-        <w:t xml:space="preserve">Další herní komponenty </w:t>
+        <w:rPr>
+          <w:lang w:val="en-US"/>
+        </w:rPr>
+      </w:pPr>
+      <w:r>
+        <w:rPr>
+          <w:lang w:val="en-US"/>
+        </w:rPr>
+        <w:t>Other game components</w:t>
+      </w:r>
+      <w:r>
+        <w:rPr>
+          <w:lang w:val="en-US"/>
+        </w:rPr>
+        <w:t xml:space="preserve"> </w:t>
       </w:r>
     </w:p>
     <w:p>
-      <w:r>
-        <w:t xml:space="preserve">Pro samotné hraní doporučujeme vytisknout i přiložená pravidla a dále jsou pak ještě třeba kostky a žetony. </w:t>
+      <w:pPr>
+        <w:rPr>
+          <w:lang w:val="en-US"/>
+        </w:rPr>
+      </w:pPr>
+      <w:r>
+        <w:rPr>
+          <w:lang w:val="en-US"/>
+        </w:rPr>
+        <w:t>We recommend printing the rules and for playing you will need dice and tokens.</w:t>
+      </w:r>
+      <w:r>
+        <w:rPr>
+          <w:lang w:val="en-US"/>
+        </w:rPr>
+        <w:t xml:space="preserve"> </w:t>
       </w:r>
     </w:p>
     <w:p>
       <w:pPr>
         <w:pStyle w:val="Nadpis2"/>
-      </w:pPr>
-      <w:r>
-        <w:t xml:space="preserve">Žetony </w:t>
+        <w:rPr>
+          <w:lang w:val="en-US"/>
+        </w:rPr>
+      </w:pPr>
+      <w:r>
+        <w:rPr>
+          <w:lang w:val="en-US"/>
+        </w:rPr>
+        <w:t>Tokens</w:t>
       </w:r>
     </w:p>
     <w:p>
-      <w:r>
-        <w:t xml:space="preserve">Jako žetony lze použít drobné mince nebo jakékoliv jiné obdobné předměty, kterých by mělo během hry stačit cca 10. </w:t>
+      <w:pPr>
+        <w:rPr>
+          <w:lang w:val="en-US"/>
+        </w:rPr>
+      </w:pPr>
+      <w:r>
+        <w:rPr>
+          <w:lang w:val="en-US"/>
+        </w:rPr>
+        <w:t>You can use coins or any other small objects as the tokens. During the game you should not need more than 10 of them.</w:t>
+      </w:r>
+      <w:r>
+        <w:rPr>
+          <w:lang w:val="en-US"/>
+        </w:rPr>
+        <w:t xml:space="preserve"> </w:t>
       </w:r>
     </w:p>
     <w:p>
       <w:pPr>
         <w:pStyle w:val="Nadpis2"/>
-      </w:pPr>
-      <w:r>
-        <w:t xml:space="preserve">Kostky </w:t>
+        <w:rPr>
+          <w:lang w:val="en-US"/>
+        </w:rPr>
+      </w:pPr>
+      <w:r>
+        <w:rPr>
+          <w:lang w:val="en-US"/>
+        </w:rPr>
+        <w:t>Dice</w:t>
+      </w:r>
+      <w:r>
+        <w:rPr>
+          <w:lang w:val="en-US"/>
+        </w:rPr>
+        <w:t xml:space="preserve"> </w:t>
       </w:r>
     </w:p>
     <w:p>
-      <w:r>
-        <w:t xml:space="preserve">Pro hru budete potřebovat šest klasických šestistěnných kostek s příslušnými </w:t>
-      </w:r>
-      <w:proofErr w:type="spellStart"/>
-      <w:r>
-        <w:t>emotikony</w:t>
-      </w:r>
-      <w:proofErr w:type="spellEnd"/>
-      <w:r>
-        <w:t xml:space="preserve">. Pro jejich opatření existují aktuálně tyto možnosti: </w:t>
+      <w:pPr>
+        <w:rPr>
+          <w:lang w:val="en-US"/>
+        </w:rPr>
+      </w:pPr>
+      <w:r>
+        <w:rPr>
+          <w:lang w:val="en-US"/>
+        </w:rPr>
+        <w:t xml:space="preserve">You will need six 6-sided dice for playing with specific emoticons on them. </w:t>
+      </w:r>
+      <w:proofErr w:type="gramStart"/>
+      <w:r>
+        <w:rPr>
+          <w:lang w:val="en-US"/>
+        </w:rPr>
+        <w:t>At the moment</w:t>
+      </w:r>
+      <w:proofErr w:type="gramEnd"/>
+      <w:r>
+        <w:rPr>
+          <w:lang w:val="en-US"/>
+        </w:rPr>
+        <w:t xml:space="preserve"> there is several ways how to solve this requirement: </w:t>
       </w:r>
     </w:p>
     <w:p>
@@ -121,17 +311,81 @@
           <w:ilvl w:val="0"/>
           <w:numId w:val="2"/>
         </w:numPr>
-      </w:pPr>
-      <w:r>
-        <w:t xml:space="preserve">Použít obyčejné kostky (s hodnotami 1-6) a výsledek pak převést dle příslušného klíče, </w:t>
-      </w:r>
-      <w:proofErr w:type="spellStart"/>
-      <w:r>
-        <w:t>např</w:t>
-      </w:r>
-      <w:proofErr w:type="spellEnd"/>
-      <w:r>
-        <w:t xml:space="preserve">: 1 – epický úspěch, 2 – dvojitý úspěch, 3- úspěch, 4 – nuda, 5 – neúspěch, 6 – tragický neúspěch </w:t>
+        <w:rPr>
+          <w:lang w:val="en-US"/>
+        </w:rPr>
+      </w:pPr>
+      <w:r>
+        <w:rPr>
+          <w:lang w:val="en-US"/>
+        </w:rPr>
+        <w:t xml:space="preserve">Use standard dice </w:t>
+      </w:r>
+      <w:r>
+        <w:rPr>
+          <w:lang w:val="en-US"/>
+        </w:rPr>
+        <w:t>(</w:t>
+      </w:r>
+      <w:r>
+        <w:rPr>
+          <w:lang w:val="en-US"/>
+        </w:rPr>
+        <w:t>with 1</w:t>
+      </w:r>
+      <w:r>
+        <w:rPr>
+          <w:lang w:val="en-US"/>
+        </w:rPr>
+        <w:t>-6</w:t>
+      </w:r>
+      <w:r>
+        <w:rPr>
+          <w:lang w:val="en-US"/>
+        </w:rPr>
+        <w:t xml:space="preserve"> values</w:t>
+      </w:r>
+      <w:r>
+        <w:rPr>
+          <w:lang w:val="en-US"/>
+        </w:rPr>
+        <w:t>) a</w:t>
+      </w:r>
+      <w:r>
+        <w:rPr>
+          <w:lang w:val="en-US"/>
+        </w:rPr>
+        <w:t>nd convert the result, e.g.:</w:t>
+      </w:r>
+      <w:r>
+        <w:rPr>
+          <w:lang w:val="en-US"/>
+        </w:rPr>
+        <w:t xml:space="preserve"> 1 – epic</w:t>
+      </w:r>
+      <w:r>
+        <w:rPr>
+          <w:lang w:val="en-US"/>
+        </w:rPr>
+        <w:t xml:space="preserve"> success, </w:t>
+      </w:r>
+      <w:r>
+        <w:rPr>
+          <w:lang w:val="en-US"/>
+        </w:rPr>
+        <w:t xml:space="preserve">2 – </w:t>
+      </w:r>
+      <w:r>
+        <w:rPr>
+          <w:lang w:val="en-US"/>
+        </w:rPr>
+        <w:t>double success, 3 – success, 4 – boring, 5 – fail, 6 – tragic fail</w:t>
+      </w:r>
+      <w:r>
+        <w:rPr>
+          <w:lang w:val="en-US"/>
+        </w:rPr>
+        <w:t xml:space="preserve"> </w:t>
       </w:r>
     </w:p>
     <w:p>
@@ -141,17 +395,27 @@
           <w:ilvl w:val="0"/>
           <w:numId w:val="2"/>
         </w:numPr>
-      </w:pPr>
-      <w:r>
-        <w:t xml:space="preserve">Použít obyčejné kostky a </w:t>
-      </w:r>
-      <w:proofErr w:type="spellStart"/>
-      <w:r>
-        <w:t>emotikony</w:t>
-      </w:r>
-      <w:proofErr w:type="spellEnd"/>
-      <w:r>
-        <w:t xml:space="preserve"> na ně překreslit fixou nebo strany kostky oblepit nálepkami </w:t>
+        <w:rPr>
+          <w:lang w:val="en-US"/>
+        </w:rPr>
+      </w:pPr>
+      <w:r>
+        <w:rPr>
+          <w:lang w:val="en-US"/>
+        </w:rPr>
+        <w:t>Use standard dice</w:t>
+      </w:r>
+      <w:r>
+        <w:rPr>
+          <w:lang w:val="en-US"/>
+        </w:rPr>
+        <w:t xml:space="preserve"> draw emoticons with markers or use stickers</w:t>
+      </w:r>
+      <w:r>
+        <w:rPr>
+          <w:lang w:val="en-US"/>
+        </w:rPr>
+        <w:t xml:space="preserve"> </w:t>
       </w:r>
     </w:p>
     <w:p>
@@ -161,17 +425,33 @@
           <w:ilvl w:val="0"/>
           <w:numId w:val="2"/>
         </w:numPr>
-      </w:pPr>
-      <w:r>
-        <w:t xml:space="preserve">Pořídit si hrací kostky bez potisku a </w:t>
-      </w:r>
-      <w:proofErr w:type="spellStart"/>
-      <w:r>
-        <w:t>emotikony</w:t>
-      </w:r>
-      <w:proofErr w:type="spellEnd"/>
-      <w:r>
-        <w:t xml:space="preserve"> na ně nakreslit (prázdné kostky se dají objednat v některých obchodech s deskovými hrami) </w:t>
+        <w:rPr>
+          <w:lang w:val="en-US"/>
+        </w:rPr>
+      </w:pPr>
+      <w:r>
+        <w:rPr>
+          <w:lang w:val="en-US"/>
+        </w:rPr>
+        <w:t>Get blank six-sided dice</w:t>
+      </w:r>
+      <w:r>
+        <w:rPr>
+          <w:lang w:val="en-US"/>
+        </w:rPr>
+        <w:t xml:space="preserve"> </w:t>
+      </w:r>
+      <w:r>
+        <w:rPr>
+          <w:lang w:val="en-US"/>
+        </w:rPr>
+        <w:t>and draw the emoticons</w:t>
+      </w:r>
+      <w:r>
+        <w:rPr>
+          <w:lang w:val="en-US"/>
+        </w:rPr>
+        <w:t xml:space="preserve"> </w:t>
       </w:r>
     </w:p>
     <w:p>
@@ -181,36 +461,73 @@
           <w:ilvl w:val="0"/>
           <w:numId w:val="2"/>
         </w:numPr>
-      </w:pPr>
-      <w:r>
-        <w:t xml:space="preserve">Objednat si výrobu kostek u </w:t>
+        <w:rPr>
+          <w:lang w:val="en-US"/>
+        </w:rPr>
+      </w:pPr>
+      <w:r>
+        <w:rPr>
+          <w:lang w:val="en-US"/>
+        </w:rPr>
+        <w:t xml:space="preserve">Check possibility </w:t>
+      </w:r>
+      <w:proofErr w:type="gramStart"/>
+      <w:r>
+        <w:rPr>
+          <w:lang w:val="en-US"/>
+        </w:rPr>
+        <w:t>of  ordering</w:t>
+      </w:r>
+      <w:proofErr w:type="gramEnd"/>
+      <w:r>
+        <w:rPr>
+          <w:lang w:val="en-US"/>
+        </w:rPr>
+        <w:t xml:space="preserve"> the hand-made dice from </w:t>
       </w:r>
       <w:proofErr w:type="spellStart"/>
       <w:r>
+        <w:rPr>
+          <w:lang w:val="en-US"/>
+        </w:rPr>
         <w:t>JerryLabs</w:t>
       </w:r>
       <w:proofErr w:type="spellEnd"/>
       <w:r>
-        <w:t xml:space="preserve"> např. přes kontaktní formulář na adrese </w:t>
+        <w:rPr>
+          <w:lang w:val="en-US"/>
+        </w:rPr>
+        <w:t xml:space="preserve"> </w:t>
+      </w:r>
+      <w:r>
+        <w:rPr>
+          <w:lang w:val="en-US"/>
+        </w:rPr>
+        <w:t xml:space="preserve">on </w:t>
       </w:r>
       <w:hyperlink r:id="rId5" w:history="1">
         <w:r>
           <w:rPr>
             <w:rStyle w:val="Hypertextovodkaz"/>
+            <w:lang w:val="en-US"/>
           </w:rPr>
-          <w:t>https://www.jerrylabs.cz/kontakt/</w:t>
+          <w:t>http://jerrylabsgames.com/contact/</w:t>
         </w:r>
       </w:hyperlink>
       <w:r>
-        <w:t xml:space="preserve"> - </w:t>
-      </w:r>
-      <w:bookmarkStart w:id="0" w:name="_GoBack"/>
-      <w:bookmarkEnd w:id="0"/>
-      <w:r>
-        <w:t xml:space="preserve">cena vyrobených kostek vychází na cca 150,- Kč </w:t>
+        <w:rPr>
+          <w:lang w:val="en-US"/>
+        </w:rPr>
+        <w:t xml:space="preserve"> </w:t>
       </w:r>
     </w:p>
-    <w:p/>
+    <w:p>
+      <w:pPr>
+        <w:rPr>
+          <w:lang w:val="en-US"/>
+        </w:rPr>
+      </w:pPr>
+    </w:p>
     <w:sectPr>
       <w:pgSz w:w="11906" w:h="16838"/>
       <w:pgMar w:top="1417" w:right="1417" w:bottom="1417" w:left="1417" w:header="708" w:footer="708" w:gutter="0"/>

</xml_diff>